<commit_message>
Added Department field for documents
</commit_message>
<xml_diff>
--- a/src/SFA.DAS.AssessorService.PrintFunctionProcessFlow/ReadTest.docx
+++ b/src/SFA.DAS.AssessorService.PrintFunctionProcessFlow/ReadTest.docx
@@ -2,8 +2,6 @@
 <file path=word/document.xml><?xml version="1.0" encoding="utf-8"?>
 <w:document xmlns:wpc="http://schemas.microsoft.com/office/word/2010/wordprocessingCanvas" xmlns:cx="http://schemas.microsoft.com/office/drawing/2014/chartex" xmlns:cx1="http://schemas.microsoft.com/office/drawing/2015/9/8/chartex" xmlns:cx2="http://schemas.microsoft.com/office/drawing/2015/10/21/chartex" xmlns:cx3="http://schemas.microsoft.com/office/drawing/2016/5/9/chartex" xmlns:cx4="http://schemas.microsoft.com/office/drawing/2016/5/10/chartex" xmlns:cx5="http://schemas.microsoft.com/office/drawing/2016/5/11/chartex" xmlns:cx6="http://schemas.microsoft.com/office/drawing/2016/5/12/chartex" xmlns:cx7="http://schemas.microsoft.com/office/drawing/2016/5/13/chartex" xmlns:cx8="http://schemas.microsoft.com/office/drawing/2016/5/14/chartex" xmlns:mc="http://schemas.openxmlformats.org/markup-compatibility/2006" xmlns:aink="http://schemas.microsoft.com/office/drawing/2016/ink" xmlns:am3d="http://schemas.microsoft.com/office/drawing/2017/model3d" xmlns:o="urn:schemas-microsoft-com:office:office" xmlns:r="http://schemas.openxmlformats.org/officeDocument/2006/relationships" xmlns:m="http://schemas.openxmlformats.org/officeDocument/2006/math" xmlns:v="urn:schemas-microsoft-com:vml" xmlns:wp14="http://schemas.microsoft.com/office/word/2010/wordprocessingDrawing" xmlns:wp="http://schemas.openxmlformats.org/drawingml/2006/wordprocessingDrawing" xmlns:w10="urn:schemas-microsoft-com:office:word" xmlns:w="http://schemas.openxmlformats.org/wordprocessingml/2006/main" xmlns:w14="http://schemas.microsoft.com/office/word/2010/wordml" xmlns:w15="http://schemas.microsoft.com/office/word/2012/wordml" xmlns:w16cid="http://schemas.microsoft.com/office/word/2016/wordml/cid" xmlns:w16se="http://schemas.microsoft.com/office/word/2015/wordml/symex" xmlns:wpg="http://schemas.microsoft.com/office/word/2010/wordprocessingGroup" xmlns:wpi="http://schemas.microsoft.com/office/word/2010/wordprocessingInk" xmlns:wne="http://schemas.microsoft.com/office/word/2006/wordml" xmlns:wps="http://schemas.microsoft.com/office/word/2010/wordprocessingShape" mc:Ignorable="w14 w15 w16se w16cid wp14">
   <w:body>
-    <w:bookmarkStart w:id="0" w:name="_GoBack" w:displacedByCustomXml="next"/>
-    <w:bookmarkEnd w:id="0" w:displacedByCustomXml="next"/>
     <w:sdt>
       <w:sdtPr>
         <w:id w:val="-595632602"/>
@@ -26,28 +24,16 @@
         </w:p>
       </w:sdtContent>
     </w:sdt>
-    <w:sdt>
-      <w:sdtPr>
-        <w:id w:val="-16693209"/>
-        <w:placeholder>
-          <w:docPart w:val="C2A21C6893F142589774AE8659CD68BD"/>
-        </w:placeholder>
-        <w:temporary/>
-        <w:showingPlcHdr/>
-        <w15:appearance w15:val="hidden"/>
-      </w:sdtPr>
-      <w:sdtEndPr/>
-      <w:sdtContent>
-        <w:p>
-          <w:pPr>
-            <w:pStyle w:val="AddresseeDetails"/>
-          </w:pPr>
-          <w:r>
-            <w:t>[Address Line 1]</w:t>
-          </w:r>
-        </w:p>
-      </w:sdtContent>
-    </w:sdt>
+    <w:p>
+      <w:pPr>
+        <w:pStyle w:val="AddresseeDetails"/>
+      </w:pPr>
+      <w:r>
+        <w:t>[Department]</w:t>
+      </w:r>
+      <w:bookmarkStart w:id="0" w:name="_GoBack"/>
+      <w:bookmarkEnd w:id="0"/>
+    </w:p>
     <w:sdt>
       <w:sdtPr>
         <w:id w:val="-370687742"/>
@@ -695,6 +681,7 @@
     <w:lsdException w:name="HTML Sample" w:semiHidden="1" w:unhideWhenUsed="1"/>
     <w:lsdException w:name="HTML Typewriter" w:semiHidden="1" w:unhideWhenUsed="1"/>
     <w:lsdException w:name="HTML Variable" w:semiHidden="1" w:unhideWhenUsed="1"/>
+    <w:lsdException w:name="Normal Table" w:semiHidden="1" w:unhideWhenUsed="1"/>
     <w:lsdException w:name="annotation subject" w:semiHidden="1" w:unhideWhenUsed="1"/>
     <w:lsdException w:name="No List" w:semiHidden="1" w:unhideWhenUsed="1"/>
     <w:lsdException w:name="Outline List 1" w:semiHidden="1" w:unhideWhenUsed="1"/>
@@ -738,8 +725,10 @@
     <w:lsdException w:name="Table Elegant" w:semiHidden="1" w:unhideWhenUsed="1"/>
     <w:lsdException w:name="Table Professional" w:semiHidden="1" w:unhideWhenUsed="1"/>
     <w:lsdException w:name="Table Subtle 1" w:semiHidden="1" w:unhideWhenUsed="1"/>
+    <w:lsdException w:name="Table Subtle 2" w:semiHidden="1" w:unhideWhenUsed="1"/>
     <w:lsdException w:name="Table Web 1" w:semiHidden="1" w:unhideWhenUsed="1"/>
     <w:lsdException w:name="Table Web 2" w:semiHidden="1" w:unhideWhenUsed="1"/>
+    <w:lsdException w:name="Table Web 3" w:semiHidden="1" w:unhideWhenUsed="1"/>
     <w:lsdException w:name="Balloon Text" w:semiHidden="1" w:unhideWhenUsed="1"/>
     <w:lsdException w:name="Table Grid" w:uiPriority="39"/>
     <w:lsdException w:name="Table Theme" w:semiHidden="1" w:unhideWhenUsed="1"/>
@@ -1168,32 +1157,6 @@
           </w:pPr>
           <w:r>
             <w:t>[Addressee Name]</w:t>
-          </w:r>
-        </w:p>
-      </w:docPartBody>
-    </w:docPart>
-    <w:docPart>
-      <w:docPartPr>
-        <w:name w:val="C2A21C6893F142589774AE8659CD68BD"/>
-        <w:category>
-          <w:name w:val="General"/>
-          <w:gallery w:val="placeholder"/>
-        </w:category>
-        <w:types>
-          <w:type w:val="bbPlcHdr"/>
-        </w:types>
-        <w:behaviors>
-          <w:behavior w:val="content"/>
-        </w:behaviors>
-        <w:guid w:val="{19C3C560-96E7-488D-B35B-BEF3E2B91192}"/>
-      </w:docPartPr>
-      <w:docPartBody>
-        <w:p>
-          <w:pPr>
-            <w:pStyle w:val="C2A21C6893F142589774AE8659CD68BD"/>
-          </w:pPr>
-          <w:r>
-            <w:t>[Address Line 1]</w:t>
           </w:r>
         </w:p>
       </w:docPartBody>
@@ -1503,6 +1466,7 @@
     <w:lsdException w:name="HTML Sample" w:semiHidden="1" w:unhideWhenUsed="1"/>
     <w:lsdException w:name="HTML Typewriter" w:semiHidden="1" w:unhideWhenUsed="1"/>
     <w:lsdException w:name="HTML Variable" w:semiHidden="1" w:unhideWhenUsed="1"/>
+    <w:lsdException w:name="Normal Table" w:semiHidden="1" w:unhideWhenUsed="1"/>
     <w:lsdException w:name="annotation subject" w:semiHidden="1" w:unhideWhenUsed="1"/>
     <w:lsdException w:name="No List" w:semiHidden="1" w:unhideWhenUsed="1"/>
     <w:lsdException w:name="Outline List 1" w:semiHidden="1" w:unhideWhenUsed="1"/>
@@ -1546,8 +1510,10 @@
     <w:lsdException w:name="Table Elegant" w:semiHidden="1" w:unhideWhenUsed="1"/>
     <w:lsdException w:name="Table Professional" w:semiHidden="1" w:unhideWhenUsed="1"/>
     <w:lsdException w:name="Table Subtle 1" w:semiHidden="1" w:unhideWhenUsed="1"/>
+    <w:lsdException w:name="Table Subtle 2" w:semiHidden="1" w:unhideWhenUsed="1"/>
     <w:lsdException w:name="Table Web 1" w:semiHidden="1" w:unhideWhenUsed="1"/>
     <w:lsdException w:name="Table Web 2" w:semiHidden="1" w:unhideWhenUsed="1"/>
+    <w:lsdException w:name="Table Web 3" w:semiHidden="1" w:unhideWhenUsed="1"/>
     <w:lsdException w:name="Balloon Text" w:semiHidden="1" w:unhideWhenUsed="1"/>
     <w:lsdException w:name="Table Grid" w:uiPriority="39"/>
     <w:lsdException w:name="Table Theme" w:semiHidden="1" w:unhideWhenUsed="1"/>
@@ -2126,7 +2092,7 @@
 </file>
 
 <file path=customXml/itemProps1.xml><?xml version="1.0" encoding="utf-8"?>
-<ds:datastoreItem xmlns:ds="http://schemas.openxmlformats.org/officeDocument/2006/customXml" ds:itemID="{0328ECD8-A2C1-4FF0-9DAF-86B8254EBC1C}">
+<ds:datastoreItem xmlns:ds="http://schemas.openxmlformats.org/officeDocument/2006/customXml" ds:itemID="{0674141D-6FB0-4A38-8CB1-84D3B78CD06F}">
   <ds:schemaRefs>
     <ds:schemaRef ds:uri="http://schemas.openxmlformats.org/officeDocument/2006/bibliography"/>
   </ds:schemaRefs>

</xml_diff>